<commit_message>
Add docker container for regression exercise
</commit_message>
<xml_diff>
--- a/handout/FunctionalAnnotation.2019.docx
+++ b/handout/FunctionalAnnotation.2019.docx
@@ -263,15 +263,7 @@
         <w:rPr>
           <w:rFonts w:eastAsia="Times New Roman"/>
         </w:rPr>
-        <w:t xml:space="preserve"> genes) and also outputs the effect of the mutation on the</w:t>
-      </w:r>
-      <w:bookmarkStart w:id="0" w:name="_GoBack"/>
-      <w:bookmarkEnd w:id="0"/>
-      <w:r>
-        <w:rPr>
-          <w:rFonts w:eastAsia="Times New Roman"/>
-        </w:rPr>
-        <w:t xml:space="preserve"> protein in standard </w:t>
+        <w:t xml:space="preserve"> genes) and also outputs the effect of the mutation on the protein in standard </w:t>
       </w:r>
       <w:r>
         <w:rPr>
@@ -703,6 +695,80 @@
         <w:t xml:space="preserve">. </w:t>
       </w:r>
     </w:p>
+    <w:p>
+      <w:pPr>
+        <w:jc w:val="both"/>
+      </w:pPr>
+      <w:r>
+        <w:t>First of all</w:t>
+      </w:r>
+      <w:r>
+        <w:t xml:space="preserve">, once </w:t>
+      </w:r>
+      <w:r>
+        <w:t>you</w:t>
+      </w:r>
+      <w:r>
+        <w:t xml:space="preserve"> are logged in</w:t>
+      </w:r>
+      <w:r>
+        <w:t xml:space="preserve"> into </w:t>
+      </w:r>
+      <w:proofErr w:type="spellStart"/>
+      <w:r>
+        <w:t>dockerhub</w:t>
+      </w:r>
+      <w:proofErr w:type="spellEnd"/>
+      <w:r>
+        <w:t xml:space="preserve"> go to the /shared directory where the datafiles </w:t>
+      </w:r>
+      <w:r>
+        <w:t xml:space="preserve">for this exercise </w:t>
+      </w:r>
+      <w:r>
+        <w:t>are located by typing:</w:t>
+      </w:r>
+    </w:p>
+    <w:p>
+      <w:pPr>
+        <w:jc w:val="both"/>
+      </w:pPr>
+    </w:p>
+    <w:p>
+      <w:pPr>
+        <w:jc w:val="both"/>
+        <w:rPr>
+          <w:rStyle w:val="HTMLCode"/>
+          <w:rFonts w:ascii="Times New Roman" w:hAnsi="Times New Roman" w:cs="Times New Roman"/>
+          <w:color w:val="0000FF"/>
+          <w:sz w:val="24"/>
+          <w:szCs w:val="24"/>
+        </w:rPr>
+      </w:pPr>
+      <w:r>
+        <w:rPr>
+          <w:rStyle w:val="HTMLCode"/>
+          <w:rFonts w:ascii="Times New Roman" w:hAnsi="Times New Roman" w:cs="Times New Roman"/>
+          <w:color w:val="0000FF"/>
+          <w:sz w:val="24"/>
+          <w:szCs w:val="24"/>
+        </w:rPr>
+        <w:t>$ /home/shared/</w:t>
+      </w:r>
+      <w:proofErr w:type="spellStart"/>
+      <w:r>
+        <w:rPr>
+          <w:rStyle w:val="HTMLCode"/>
+          <w:rFonts w:ascii="Times New Roman" w:hAnsi="Times New Roman" w:cs="Times New Roman"/>
+          <w:color w:val="0000FF"/>
+          <w:sz w:val="24"/>
+          <w:szCs w:val="24"/>
+        </w:rPr>
+        <w:t>functional_annotation</w:t>
+      </w:r>
+      <w:proofErr w:type="spellEnd"/>
+    </w:p>
+    <w:p/>
     <w:p>
       <w:pPr>
         <w:jc w:val="both"/>
@@ -714,6 +780,7 @@
           <w:sz w:val="24"/>
           <w:szCs w:val="24"/>
         </w:rPr>
+        <w:lastRenderedPageBreak/>
         <w:t xml:space="preserve">The </w:t>
       </w:r>
       <w:r>
@@ -960,7 +1027,16 @@
           <w:rFonts w:eastAsia="Times New Roman"/>
           <w:i/>
         </w:rPr>
-        <w:t>APOC3</w:t>
+        <w:t>APOC</w:t>
+      </w:r>
+      <w:bookmarkStart w:id="0" w:name="_GoBack"/>
+      <w:bookmarkEnd w:id="0"/>
+      <w:r>
+        <w:rPr>
+          <w:rFonts w:eastAsia="Times New Roman"/>
+          <w:i/>
+        </w:rPr>
+        <w:t>3</w:t>
       </w:r>
       <w:r>
         <w:rPr>
@@ -1585,7 +1661,7 @@
           </mc:Choice>
           <mc:Fallback>
             <w:pict>
-              <v:shape w14:anchorId="1E97C220" id="Straight Arrow Connector 2" o:spid="_x0000_s1026" style="position:absolute;margin-left:274.35pt;margin-top:37.9pt;width:18.05pt;height:9.05pt;flip:x y;z-index:2;visibility:visible;mso-wrap-style:square;mso-wrap-distance-left:9pt;mso-wrap-distance-top:0;mso-wrap-distance-right:9pt;mso-wrap-distance-bottom:0;mso-position-horizontal:absolute;mso-position-horizontal-relative:text;mso-position-vertical:absolute;mso-position-vertical-relative:text;v-text-anchor:top" coordsize="21600,21600" o:gfxdata="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" path="m,l21600,21600e" filled="f" strokecolor="black [3213]" strokeweight="2pt">
+              <v:shape w14:anchorId="176E3535" id="Straight Arrow Connector 2" o:spid="_x0000_s1026" style="position:absolute;margin-left:274.35pt;margin-top:37.9pt;width:18.05pt;height:9.05pt;flip:x y;z-index:2;visibility:visible;mso-wrap-style:square;mso-wrap-distance-left:9pt;mso-wrap-distance-top:0;mso-wrap-distance-right:9pt;mso-wrap-distance-bottom:0;mso-position-horizontal:absolute;mso-position-horizontal-relative:text;mso-position-vertical:absolute;mso-position-vertical-relative:text;v-text-anchor:top" coordsize="21600,21600" o:gfxdata="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" path="m,l21600,21600e" filled="f" strokecolor="black [3213]" strokeweight="2pt">
                 <v:stroke endarrow="open"/>
                 <v:shadow on="t" color="black" opacity="24903f" origin=",.5" offset="0,.55556mm"/>
                 <v:path arrowok="t"/>
@@ -1659,6 +1735,7 @@
         <w:rPr>
           <w:color w:val="000000"/>
         </w:rPr>
+        <w:lastRenderedPageBreak/>
         <w:t>Notice all variants are automatically reported following the HGVS nomenclature. Variants are categorized based on these groups:</w:t>
       </w:r>
     </w:p>
@@ -2121,7 +2198,6 @@
                 <w:sz w:val="22"/>
                 <w:szCs w:val="22"/>
               </w:rPr>
-              <w:lastRenderedPageBreak/>
               <w:t>intronic</w:t>
             </w:r>
           </w:p>
@@ -3499,7 +3575,6 @@
         <w:rPr>
           <w:color w:val="000000" w:themeColor="text1"/>
         </w:rPr>
-        <w:lastRenderedPageBreak/>
         <w:t xml:space="preserve">The </w:t>
       </w:r>
       <w:proofErr w:type="spellStart"/>
@@ -4364,7 +4439,14 @@
         <w:rPr>
           <w:rFonts w:ascii="Times New Roman" w:eastAsia="Times New Roman" w:hAnsi="Times New Roman" w:cs="Times New Roman"/>
         </w:rPr>
-        <w:t xml:space="preserve">, VEST, M-CAP, CADD, GERP++, DANN, </w:t>
+        <w:t xml:space="preserve">, </w:t>
+      </w:r>
+      <w:r>
+        <w:rPr>
+          <w:rFonts w:ascii="Times New Roman" w:eastAsia="Times New Roman" w:hAnsi="Times New Roman" w:cs="Times New Roman"/>
+        </w:rPr>
+        <w:lastRenderedPageBreak/>
+        <w:t xml:space="preserve">VEST, M-CAP, CADD, GERP++, DANN, </w:t>
       </w:r>
       <w:proofErr w:type="spellStart"/>
       <w:r>
@@ -5029,7 +5111,14 @@
         <w:rPr>
           <w:rFonts w:ascii="Times New Roman" w:eastAsia="Times New Roman" w:hAnsi="Times New Roman" w:cs="Times New Roman"/>
         </w:rPr>
-        <w:t xml:space="preserve">) is aimed at generating a coding base reference for the countries found in the Greater Middle East. This dataset is especially useful when dealing with Mendelian families from the Middle East. Although these individuals are not a random sample, they were ascertained as a wide variety of distinct phenotypes such that cohort-specific effects are not expected to bias patterns of variation. For the final filtered set, primarily healthy individuals from families were selected, and wherever possible, removed from datasets the allele that brought the family to medical attention, leaving 1,111 high-quality unrelated individuals. </w:t>
+        <w:t xml:space="preserve">) is aimed at generating a coding base reference for the countries found in the Greater Middle East. This dataset is especially useful when dealing with Mendelian families from the Middle East. Although these individuals are not a random sample, they were ascertained as a wide variety of distinct phenotypes such that cohort-specific effects are not expected to bias patterns of variation. For the final filtered set, primarily healthy individuals from families were </w:t>
+      </w:r>
+      <w:r>
+        <w:rPr>
+          <w:rFonts w:ascii="Times New Roman" w:eastAsia="Times New Roman" w:hAnsi="Times New Roman" w:cs="Times New Roman"/>
+        </w:rPr>
+        <w:lastRenderedPageBreak/>
+        <w:t xml:space="preserve">selected, and wherever possible, removed from datasets the allele that brought the family to medical attention, leaving 1,111 high-quality unrelated individuals. </w:t>
       </w:r>
     </w:p>
     <w:p>
@@ -5067,14 +5156,7 @@
         <w:rPr>
           <w:rFonts w:ascii="Times New Roman" w:eastAsia="Times New Roman" w:hAnsi="Times New Roman" w:cs="Times New Roman"/>
         </w:rPr>
-        <w:t xml:space="preserve"> ran between 2008 and 2015, creating a public catalogue of human variation and genotype data. Phase 3 </w:t>
-      </w:r>
-      <w:r>
-        <w:rPr>
-          <w:rFonts w:ascii="Times New Roman" w:eastAsia="Times New Roman" w:hAnsi="Times New Roman" w:cs="Times New Roman"/>
-        </w:rPr>
-        <w:lastRenderedPageBreak/>
-        <w:t xml:space="preserve">includes 26 different populations, and might be useful when interested in population specific variation. </w:t>
+        <w:t xml:space="preserve"> ran between 2008 and 2015, creating a public catalogue of human variation and genotype data. Phase 3 includes 26 different populations, and might be useful when interested in population specific variation. </w:t>
       </w:r>
     </w:p>
     <w:p>
@@ -6266,6 +6348,7 @@
         <w:rPr>
           <w:rFonts w:ascii="Times New Roman" w:eastAsia="Times New Roman" w:hAnsi="Times New Roman" w:cs="Times New Roman"/>
         </w:rPr>
+        <w:lastRenderedPageBreak/>
         <w:t>dbSNP</w:t>
       </w:r>
       <w:proofErr w:type="spellEnd"/>
@@ -6337,7 +6420,6 @@
           <w:sz w:val="22"/>
           <w:szCs w:val="22"/>
         </w:rPr>
-        <w:lastRenderedPageBreak/>
         <w:t xml:space="preserve">2. </w:t>
       </w:r>
       <w:r>
@@ -6909,7 +6991,14 @@
         <w:rPr>
           <w:rFonts w:ascii="Times New Roman" w:eastAsia="Times New Roman" w:hAnsi="Times New Roman" w:cs="Times New Roman"/>
         </w:rPr>
-        <w:t>PolyPhen2 HVAR: This metric is useful for diagnostics of Mendelian diseases, which requires distinguishing mutations with drastic effects from all the remaining human variation, including abundant mildly deleterious alleles. The variant is considered probably damaging (</w:t>
+        <w:t xml:space="preserve">PolyPhen2 HVAR: This metric is useful for diagnostics of Mendelian diseases, which requires distinguishing mutations with drastic effects from all the remaining human variation, including abundant mildly deleterious </w:t>
+      </w:r>
+      <w:r>
+        <w:rPr>
+          <w:rFonts w:ascii="Times New Roman" w:eastAsia="Times New Roman" w:hAnsi="Times New Roman" w:cs="Times New Roman"/>
+        </w:rPr>
+        <w:lastRenderedPageBreak/>
+        <w:t>alleles. The variant is considered probably damaging (</w:t>
       </w:r>
       <w:r>
         <w:rPr>
@@ -6978,14 +7067,7 @@
         <w:rPr>
           <w:rFonts w:ascii="Times New Roman" w:eastAsia="Times New Roman" w:hAnsi="Times New Roman" w:cs="Times New Roman"/>
         </w:rPr>
-        <w:t xml:space="preserve"> HDIV should be used when evaluating rare variants involved in complex phenotypes and analysis of natural selection </w:t>
-      </w:r>
-      <w:r>
-        <w:rPr>
-          <w:rFonts w:ascii="Times New Roman" w:eastAsia="Times New Roman" w:hAnsi="Times New Roman" w:cs="Times New Roman"/>
-        </w:rPr>
-        <w:lastRenderedPageBreak/>
-        <w:t>from sequence data. Variants can be classified as following: Probably damaging (</w:t>
+        <w:t xml:space="preserve"> HDIV should be used when evaluating rare variants involved in complex phenotypes and analysis of natural selection from sequence data. Variants can be classified as following: Probably damaging (</w:t>
       </w:r>
       <w:r>
         <w:rPr>
@@ -7489,17 +7571,14 @@
         <w:jc w:val="both"/>
       </w:pPr>
       <w:r>
+        <w:lastRenderedPageBreak/>
         <w:t>*available genome wide – that means they can be used to evaluate synonymous and non-coding variants as well</w:t>
       </w:r>
       <w:r>
         <w:t xml:space="preserve"> (not all available genome-wide in ANNOVAR</w:t>
       </w:r>
       <w:r>
-        <w:t xml:space="preserve"> for annotation </w:t>
-      </w:r>
-      <w:r>
-        <w:lastRenderedPageBreak/>
-        <w:t>though</w:t>
+        <w:t xml:space="preserve"> for annotation though</w:t>
       </w:r>
       <w:r>
         <w:t>)</w:t>
@@ -7799,14 +7878,14 @@
         <w:tblLook w:val="04A0" w:firstRow="1" w:lastRow="0" w:firstColumn="1" w:lastColumn="0" w:noHBand="0" w:noVBand="1"/>
       </w:tblPr>
       <w:tblGrid>
-        <w:gridCol w:w="575"/>
-        <w:gridCol w:w="1178"/>
-        <w:gridCol w:w="721"/>
-        <w:gridCol w:w="721"/>
-        <w:gridCol w:w="1084"/>
-        <w:gridCol w:w="1520"/>
-        <w:gridCol w:w="1661"/>
-        <w:gridCol w:w="1396"/>
+        <w:gridCol w:w="560"/>
+        <w:gridCol w:w="1146"/>
+        <w:gridCol w:w="702"/>
+        <w:gridCol w:w="702"/>
+        <w:gridCol w:w="1055"/>
+        <w:gridCol w:w="1479"/>
+        <w:gridCol w:w="1617"/>
+        <w:gridCol w:w="1359"/>
       </w:tblGrid>
       <w:tr>
         <w:trPr>
@@ -9727,6 +9806,7 @@
         <w:rPr>
           <w:rFonts w:ascii="Times New Roman" w:eastAsia="Times New Roman" w:hAnsi="Times New Roman" w:cs="Times New Roman"/>
         </w:rPr>
+        <w:lastRenderedPageBreak/>
         <w:t>Disease</w:t>
       </w:r>
       <w:proofErr w:type="spellEnd"/>
@@ -9734,14 +9814,7 @@
         <w:rPr>
           <w:rFonts w:ascii="Times New Roman" w:eastAsia="Times New Roman" w:hAnsi="Times New Roman" w:cs="Times New Roman"/>
         </w:rPr>
-        <w:t xml:space="preserve"> category (B: benign [FPR &gt; 0.1]; PD: Possibly Damaging [0.05 &lt; FPR </w:t>
-      </w:r>
-      <w:r>
-        <w:rPr>
-          <w:rFonts w:ascii="Times New Roman" w:eastAsia="Times New Roman" w:hAnsi="Times New Roman" w:cs="Times New Roman"/>
-        </w:rPr>
-        <w:lastRenderedPageBreak/>
-        <w:t xml:space="preserve">&lt;= 0.1]; D: Damaging [FPR &lt;= 0.05]), </w:t>
+        <w:t xml:space="preserve"> category (B: benign [FPR &gt; 0.1]; PD: Possibly Damaging [0.05 &lt; FPR &lt;= 0.1]; D: Damaging [FPR &lt;= 0.05]), </w:t>
       </w:r>
       <w:proofErr w:type="spellStart"/>
       <w:r>
@@ -10819,6 +10892,7 @@
         </w:rPr>
       </w:pPr>
       <w:r>
+        <w:lastRenderedPageBreak/>
         <w:t xml:space="preserve">ANNOVAR has a database to annotate the impact of mitochondrial mutations: </w:t>
       </w:r>
       <w:r>
@@ -14255,7 +14329,6 @@
           <w:b/>
           <w:color w:val="000000" w:themeColor="text1"/>
         </w:rPr>
-        <w:lastRenderedPageBreak/>
         <w:t xml:space="preserve">Question 7: Can you fill in the other cells, which of the 3 missense variants have a prediction to be likely damaging? </w:t>
       </w:r>
     </w:p>
@@ -14285,14 +14358,14 @@
         <w:tblLook w:val="04A0" w:firstRow="1" w:lastRow="0" w:firstColumn="1" w:lastColumn="0" w:noHBand="0" w:noVBand="1"/>
       </w:tblPr>
       <w:tblGrid>
-        <w:gridCol w:w="575"/>
-        <w:gridCol w:w="1178"/>
-        <w:gridCol w:w="721"/>
-        <w:gridCol w:w="721"/>
-        <w:gridCol w:w="1084"/>
-        <w:gridCol w:w="1520"/>
-        <w:gridCol w:w="1661"/>
-        <w:gridCol w:w="1396"/>
+        <w:gridCol w:w="560"/>
+        <w:gridCol w:w="1146"/>
+        <w:gridCol w:w="702"/>
+        <w:gridCol w:w="702"/>
+        <w:gridCol w:w="1055"/>
+        <w:gridCol w:w="1479"/>
+        <w:gridCol w:w="1617"/>
+        <w:gridCol w:w="1359"/>
       </w:tblGrid>
       <w:tr>
         <w:trPr>
@@ -17071,7 +17144,7 @@
     <w:lsdException w:name="HTML Acronym" w:semiHidden="1" w:unhideWhenUsed="1"/>
     <w:lsdException w:name="HTML Address" w:semiHidden="1" w:unhideWhenUsed="1"/>
     <w:lsdException w:name="HTML Cite" w:semiHidden="1" w:unhideWhenUsed="1"/>
-    <w:lsdException w:name="HTML Code" w:semiHidden="1" w:unhideWhenUsed="1"/>
+    <w:lsdException w:name="HTML Code" w:semiHidden="1" w:unhideWhenUsed="1" w:qFormat="1"/>
     <w:lsdException w:name="HTML Definition" w:semiHidden="1" w:unhideWhenUsed="1"/>
     <w:lsdException w:name="HTML Keyboard" w:semiHidden="1" w:unhideWhenUsed="1"/>
     <w:lsdException w:name="HTML Preformatted" w:semiHidden="1" w:unhideWhenUsed="1"/>
@@ -17397,7 +17470,6 @@
   <w:style w:type="character" w:default="1" w:styleId="DefaultParagraphFont">
     <w:name w:val="Default Paragraph Font"/>
     <w:uiPriority w:val="1"/>
-    <w:semiHidden/>
     <w:unhideWhenUsed/>
   </w:style>
   <w:style w:type="table" w:default="1" w:styleId="TableNormal">
@@ -18295,7 +18367,7 @@
 </file>
 
 <file path=customXml/itemProps1.xml><?xml version="1.0" encoding="utf-8"?>
-<ds:datastoreItem xmlns:ds="http://schemas.openxmlformats.org/officeDocument/2006/customXml" ds:itemID="{8F4F474A-E547-8F45-BC8C-E8EC2D08DC03}">
+<ds:datastoreItem xmlns:ds="http://schemas.openxmlformats.org/officeDocument/2006/customXml" ds:itemID="{3850BEC1-72B2-5C40-B0C5-F5070CA80830}">
   <ds:schemaRefs>
     <ds:schemaRef ds:uri="http://schemas.openxmlformats.org/officeDocument/2006/bibliography"/>
   </ds:schemaRefs>

</xml_diff>

<commit_message>
Annovar exercise version 1.1
</commit_message>
<xml_diff>
--- a/handout/FunctionalAnnotation.2019.docx
+++ b/handout/FunctionalAnnotation.2019.docx
@@ -694,81 +694,9 @@
       <w:r>
         <w:t xml:space="preserve">. </w:t>
       </w:r>
-    </w:p>
-    <w:p>
-      <w:pPr>
-        <w:jc w:val="both"/>
-      </w:pPr>
-      <w:r>
-        <w:t>First of all</w:t>
-      </w:r>
-      <w:r>
-        <w:t xml:space="preserve">, once </w:t>
-      </w:r>
-      <w:r>
-        <w:t>you</w:t>
-      </w:r>
-      <w:r>
-        <w:t xml:space="preserve"> are logged in</w:t>
-      </w:r>
-      <w:r>
-        <w:t xml:space="preserve"> into </w:t>
-      </w:r>
-      <w:proofErr w:type="spellStart"/>
-      <w:r>
-        <w:t>dockerhub</w:t>
-      </w:r>
-      <w:proofErr w:type="spellEnd"/>
-      <w:r>
-        <w:t xml:space="preserve"> go to the /shared directory where the datafiles </w:t>
-      </w:r>
-      <w:r>
-        <w:t xml:space="preserve">for this exercise </w:t>
-      </w:r>
-      <w:r>
-        <w:t>are located by typing:</w:t>
-      </w:r>
-    </w:p>
-    <w:p>
-      <w:pPr>
-        <w:jc w:val="both"/>
-      </w:pPr>
-    </w:p>
-    <w:p>
-      <w:pPr>
-        <w:jc w:val="both"/>
-        <w:rPr>
-          <w:rStyle w:val="HTMLCode"/>
-          <w:rFonts w:ascii="Times New Roman" w:hAnsi="Times New Roman" w:cs="Times New Roman"/>
-          <w:color w:val="0000FF"/>
-          <w:sz w:val="24"/>
-          <w:szCs w:val="24"/>
-        </w:rPr>
-      </w:pPr>
-      <w:r>
-        <w:rPr>
-          <w:rStyle w:val="HTMLCode"/>
-          <w:rFonts w:ascii="Times New Roman" w:hAnsi="Times New Roman" w:cs="Times New Roman"/>
-          <w:color w:val="0000FF"/>
-          <w:sz w:val="24"/>
-          <w:szCs w:val="24"/>
-        </w:rPr>
-        <w:t>$ /home/shared/</w:t>
-      </w:r>
-      <w:proofErr w:type="spellStart"/>
-      <w:r>
-        <w:rPr>
-          <w:rStyle w:val="HTMLCode"/>
-          <w:rFonts w:ascii="Times New Roman" w:hAnsi="Times New Roman" w:cs="Times New Roman"/>
-          <w:color w:val="0000FF"/>
-          <w:sz w:val="24"/>
-          <w:szCs w:val="24"/>
-        </w:rPr>
-        <w:t>functional_annotation</w:t>
-      </w:r>
-      <w:proofErr w:type="spellEnd"/>
-    </w:p>
-    <w:p/>
+      <w:bookmarkStart w:id="0" w:name="_GoBack"/>
+      <w:bookmarkEnd w:id="0"/>
+    </w:p>
     <w:p>
       <w:pPr>
         <w:jc w:val="both"/>
@@ -780,7 +708,6 @@
           <w:sz w:val="24"/>
           <w:szCs w:val="24"/>
         </w:rPr>
-        <w:lastRenderedPageBreak/>
         <w:t xml:space="preserve">The </w:t>
       </w:r>
       <w:r>
@@ -1027,16 +954,7 @@
           <w:rFonts w:eastAsia="Times New Roman"/>
           <w:i/>
         </w:rPr>
-        <w:t>APOC</w:t>
-      </w:r>
-      <w:bookmarkStart w:id="0" w:name="_GoBack"/>
-      <w:bookmarkEnd w:id="0"/>
-      <w:r>
-        <w:rPr>
-          <w:rFonts w:eastAsia="Times New Roman"/>
-          <w:i/>
-        </w:rPr>
-        <w:t>3</w:t>
+        <w:t>APOC3</w:t>
       </w:r>
       <w:r>
         <w:rPr>
@@ -1735,7 +1653,6 @@
         <w:rPr>
           <w:color w:val="000000"/>
         </w:rPr>
-        <w:lastRenderedPageBreak/>
         <w:t>Notice all variants are automatically reported following the HGVS nomenclature. Variants are categorized based on these groups:</w:t>
       </w:r>
     </w:p>
@@ -2198,6 +2115,7 @@
                 <w:sz w:val="22"/>
                 <w:szCs w:val="22"/>
               </w:rPr>
+              <w:lastRenderedPageBreak/>
               <w:t>intronic</w:t>
             </w:r>
           </w:p>
@@ -3575,6 +3493,7 @@
         <w:rPr>
           <w:color w:val="000000" w:themeColor="text1"/>
         </w:rPr>
+        <w:lastRenderedPageBreak/>
         <w:t xml:space="preserve">The </w:t>
       </w:r>
       <w:proofErr w:type="spellStart"/>
@@ -4439,14 +4358,7 @@
         <w:rPr>
           <w:rFonts w:ascii="Times New Roman" w:eastAsia="Times New Roman" w:hAnsi="Times New Roman" w:cs="Times New Roman"/>
         </w:rPr>
-        <w:t xml:space="preserve">, </w:t>
-      </w:r>
-      <w:r>
-        <w:rPr>
-          <w:rFonts w:ascii="Times New Roman" w:eastAsia="Times New Roman" w:hAnsi="Times New Roman" w:cs="Times New Roman"/>
-        </w:rPr>
-        <w:lastRenderedPageBreak/>
-        <w:t xml:space="preserve">VEST, M-CAP, CADD, GERP++, DANN, </w:t>
+        <w:t xml:space="preserve">, VEST, M-CAP, CADD, GERP++, DANN, </w:t>
       </w:r>
       <w:proofErr w:type="spellStart"/>
       <w:r>
@@ -5111,14 +5023,7 @@
         <w:rPr>
           <w:rFonts w:ascii="Times New Roman" w:eastAsia="Times New Roman" w:hAnsi="Times New Roman" w:cs="Times New Roman"/>
         </w:rPr>
-        <w:t xml:space="preserve">) is aimed at generating a coding base reference for the countries found in the Greater Middle East. This dataset is especially useful when dealing with Mendelian families from the Middle East. Although these individuals are not a random sample, they were ascertained as a wide variety of distinct phenotypes such that cohort-specific effects are not expected to bias patterns of variation. For the final filtered set, primarily healthy individuals from families were </w:t>
-      </w:r>
-      <w:r>
-        <w:rPr>
-          <w:rFonts w:ascii="Times New Roman" w:eastAsia="Times New Roman" w:hAnsi="Times New Roman" w:cs="Times New Roman"/>
-        </w:rPr>
-        <w:lastRenderedPageBreak/>
-        <w:t xml:space="preserve">selected, and wherever possible, removed from datasets the allele that brought the family to medical attention, leaving 1,111 high-quality unrelated individuals. </w:t>
+        <w:t xml:space="preserve">) is aimed at generating a coding base reference for the countries found in the Greater Middle East. This dataset is especially useful when dealing with Mendelian families from the Middle East. Although these individuals are not a random sample, they were ascertained as a wide variety of distinct phenotypes such that cohort-specific effects are not expected to bias patterns of variation. For the final filtered set, primarily healthy individuals from families were selected, and wherever possible, removed from datasets the allele that brought the family to medical attention, leaving 1,111 high-quality unrelated individuals. </w:t>
       </w:r>
     </w:p>
     <w:p>
@@ -5173,6 +5078,7 @@
           <w:rFonts w:ascii="Times New Roman" w:eastAsia="Times New Roman" w:hAnsi="Times New Roman" w:cs="Times New Roman"/>
           <w:b/>
         </w:rPr>
+        <w:lastRenderedPageBreak/>
         <w:t>ESP6500</w:t>
       </w:r>
       <w:r>
@@ -6348,7 +6254,6 @@
         <w:rPr>
           <w:rFonts w:ascii="Times New Roman" w:eastAsia="Times New Roman" w:hAnsi="Times New Roman" w:cs="Times New Roman"/>
         </w:rPr>
-        <w:lastRenderedPageBreak/>
         <w:t>dbSNP</w:t>
       </w:r>
       <w:proofErr w:type="spellEnd"/>
@@ -6463,6 +6368,7 @@
         <w:rPr>
           <w:b/>
         </w:rPr>
+        <w:lastRenderedPageBreak/>
         <w:t xml:space="preserve">2.a </w:t>
       </w:r>
       <w:r>
@@ -6991,14 +6897,7 @@
         <w:rPr>
           <w:rFonts w:ascii="Times New Roman" w:eastAsia="Times New Roman" w:hAnsi="Times New Roman" w:cs="Times New Roman"/>
         </w:rPr>
-        <w:t xml:space="preserve">PolyPhen2 HVAR: This metric is useful for diagnostics of Mendelian diseases, which requires distinguishing mutations with drastic effects from all the remaining human variation, including abundant mildly deleterious </w:t>
-      </w:r>
-      <w:r>
-        <w:rPr>
-          <w:rFonts w:ascii="Times New Roman" w:eastAsia="Times New Roman" w:hAnsi="Times New Roman" w:cs="Times New Roman"/>
-        </w:rPr>
-        <w:lastRenderedPageBreak/>
-        <w:t>alleles. The variant is considered probably damaging (</w:t>
+        <w:t>PolyPhen2 HVAR: This metric is useful for diagnostics of Mendelian diseases, which requires distinguishing mutations with drastic effects from all the remaining human variation, including abundant mildly deleterious alleles. The variant is considered probably damaging (</w:t>
       </w:r>
       <w:r>
         <w:rPr>
@@ -7122,6 +7021,7 @@
         <w:rPr>
           <w:rFonts w:ascii="Times New Roman" w:eastAsia="Times New Roman" w:hAnsi="Times New Roman" w:cs="Times New Roman"/>
         </w:rPr>
+        <w:lastRenderedPageBreak/>
         <w:t xml:space="preserve">LRT: </w:t>
       </w:r>
       <w:r>
@@ -7571,7 +7471,6 @@
         <w:jc w:val="both"/>
       </w:pPr>
       <w:r>
-        <w:lastRenderedPageBreak/>
         <w:t>*available genome wide – that means they can be used to evaluate synonymous and non-coding variants as well</w:t>
       </w:r>
       <w:r>
@@ -7803,6 +7702,7 @@
         <w:jc w:val="both"/>
       </w:pPr>
       <w:r>
+        <w:lastRenderedPageBreak/>
         <w:t>Note that these were loaded from a database here only including the exome. Individual dataset</w:t>
       </w:r>
       <w:r>
@@ -9806,122 +9706,128 @@
         <w:rPr>
           <w:rFonts w:ascii="Times New Roman" w:eastAsia="Times New Roman" w:hAnsi="Times New Roman" w:cs="Times New Roman"/>
         </w:rPr>
+        <w:t>Disease</w:t>
+      </w:r>
+      <w:proofErr w:type="spellEnd"/>
+      <w:r>
+        <w:rPr>
+          <w:rFonts w:ascii="Times New Roman" w:eastAsia="Times New Roman" w:hAnsi="Times New Roman" w:cs="Times New Roman"/>
+        </w:rPr>
+        <w:t xml:space="preserve"> category (B: benign [FPR &gt; 0.1]; PD: Possibly Damaging [0.05 &lt; FPR &lt;= 0.1]; D: Damaging [FPR &lt;= 0.05]), </w:t>
+      </w:r>
+      <w:proofErr w:type="spellStart"/>
+      <w:r>
+        <w:rPr>
+          <w:rFonts w:ascii="Times New Roman" w:eastAsia="Times New Roman" w:hAnsi="Times New Roman" w:cs="Times New Roman"/>
+        </w:rPr>
+        <w:t>splicing_site</w:t>
+      </w:r>
+      <w:proofErr w:type="spellEnd"/>
+      <w:r>
+        <w:rPr>
+          <w:rFonts w:ascii="Times New Roman" w:eastAsia="Times New Roman" w:hAnsi="Times New Roman" w:cs="Times New Roman"/>
+        </w:rPr>
+        <w:t xml:space="preserve"> Splicing site (on/off). Splicing sites are defined as -3 to +7 for donor sites, -13 to +1 for acceptor sites.</w:t>
+      </w:r>
+    </w:p>
+    <w:p>
+      <w:pPr>
+        <w:jc w:val="both"/>
+        <w:rPr>
+          <w:rFonts w:eastAsia="Times New Roman"/>
+        </w:rPr>
+      </w:pPr>
+    </w:p>
+    <w:p>
+      <w:pPr>
+        <w:jc w:val="both"/>
+        <w:rPr>
+          <w:rFonts w:eastAsia="Times New Roman"/>
+          <w:color w:val="000000" w:themeColor="text1"/>
+        </w:rPr>
+      </w:pPr>
+      <w:r>
+        <w:rPr>
+          <w:color w:val="000000" w:themeColor="text1"/>
+        </w:rPr>
+        <w:t xml:space="preserve">Note: </w:t>
+      </w:r>
+      <w:r>
+        <w:rPr>
+          <w:color w:val="000000" w:themeColor="text1"/>
+        </w:rPr>
+        <w:t xml:space="preserve">Most of the prediction scores </w:t>
+      </w:r>
+      <w:r>
+        <w:rPr>
+          <w:color w:val="000000" w:themeColor="text1"/>
+        </w:rPr>
+        <w:t>in this filter-based annotation exercise</w:t>
+      </w:r>
+      <w:r>
+        <w:rPr>
+          <w:color w:val="000000" w:themeColor="text1"/>
+        </w:rPr>
+        <w:t xml:space="preserve"> </w:t>
+      </w:r>
+      <w:r>
+        <w:rPr>
+          <w:color w:val="000000" w:themeColor="text1"/>
+        </w:rPr>
+        <w:t xml:space="preserve">were loaded through </w:t>
+      </w:r>
+      <w:proofErr w:type="spellStart"/>
+      <w:r>
+        <w:rPr>
+          <w:color w:val="000000" w:themeColor="text1"/>
+        </w:rPr>
+        <w:t>dbSNFP</w:t>
+      </w:r>
+      <w:proofErr w:type="spellEnd"/>
+      <w:r>
+        <w:rPr>
+          <w:color w:val="000000" w:themeColor="text1"/>
+        </w:rPr>
+        <w:t xml:space="preserve"> and therefore only </w:t>
+      </w:r>
+      <w:proofErr w:type="spellStart"/>
+      <w:r>
+        <w:rPr>
+          <w:color w:val="000000" w:themeColor="text1"/>
+        </w:rPr>
+        <w:t>exonic</w:t>
+      </w:r>
+      <w:proofErr w:type="spellEnd"/>
+      <w:r>
+        <w:rPr>
+          <w:color w:val="000000" w:themeColor="text1"/>
+        </w:rPr>
+        <w:t xml:space="preserve"> variants were annotated</w:t>
+      </w:r>
+      <w:r>
+        <w:rPr>
+          <w:color w:val="000000" w:themeColor="text1"/>
+        </w:rPr>
+        <w:t>. W</w:t>
+      </w:r>
+      <w:r>
+        <w:rPr>
+          <w:color w:val="000000" w:themeColor="text1"/>
+        </w:rPr>
+        <w:t>hole genome</w:t>
+      </w:r>
+      <w:r>
+        <w:rPr>
+          <w:color w:val="000000" w:themeColor="text1"/>
+        </w:rPr>
+        <w:t xml:space="preserve"> scores </w:t>
+      </w:r>
+      <w:r>
+        <w:rPr>
+          <w:color w:val="000000" w:themeColor="text1"/>
+        </w:rPr>
         <w:lastRenderedPageBreak/>
-        <w:t>Disease</w:t>
-      </w:r>
-      <w:proofErr w:type="spellEnd"/>
-      <w:r>
-        <w:rPr>
-          <w:rFonts w:ascii="Times New Roman" w:eastAsia="Times New Roman" w:hAnsi="Times New Roman" w:cs="Times New Roman"/>
-        </w:rPr>
-        <w:t xml:space="preserve"> category (B: benign [FPR &gt; 0.1]; PD: Possibly Damaging [0.05 &lt; FPR &lt;= 0.1]; D: Damaging [FPR &lt;= 0.05]), </w:t>
-      </w:r>
-      <w:proofErr w:type="spellStart"/>
-      <w:r>
-        <w:rPr>
-          <w:rFonts w:ascii="Times New Roman" w:eastAsia="Times New Roman" w:hAnsi="Times New Roman" w:cs="Times New Roman"/>
-        </w:rPr>
-        <w:t>splicing_site</w:t>
-      </w:r>
-      <w:proofErr w:type="spellEnd"/>
-      <w:r>
-        <w:rPr>
-          <w:rFonts w:ascii="Times New Roman" w:eastAsia="Times New Roman" w:hAnsi="Times New Roman" w:cs="Times New Roman"/>
-        </w:rPr>
-        <w:t xml:space="preserve"> Splicing site (on/off). Splicing sites are defined as -3 to +7 for donor sites, -13 to +1 for acceptor sites.</w:t>
-      </w:r>
-    </w:p>
-    <w:p>
-      <w:pPr>
-        <w:jc w:val="both"/>
-        <w:rPr>
-          <w:rFonts w:eastAsia="Times New Roman"/>
-        </w:rPr>
-      </w:pPr>
-    </w:p>
-    <w:p>
-      <w:pPr>
-        <w:jc w:val="both"/>
-        <w:rPr>
-          <w:rFonts w:eastAsia="Times New Roman"/>
-          <w:color w:val="000000" w:themeColor="text1"/>
-        </w:rPr>
-      </w:pPr>
-      <w:r>
-        <w:rPr>
-          <w:color w:val="000000" w:themeColor="text1"/>
-        </w:rPr>
-        <w:t xml:space="preserve">Note: </w:t>
-      </w:r>
-      <w:r>
-        <w:rPr>
-          <w:color w:val="000000" w:themeColor="text1"/>
-        </w:rPr>
-        <w:t xml:space="preserve">Most of the prediction scores </w:t>
-      </w:r>
-      <w:r>
-        <w:rPr>
-          <w:color w:val="000000" w:themeColor="text1"/>
-        </w:rPr>
-        <w:t>in this filter-based annotation exercise</w:t>
-      </w:r>
-      <w:r>
-        <w:rPr>
-          <w:color w:val="000000" w:themeColor="text1"/>
-        </w:rPr>
-        <w:t xml:space="preserve"> </w:t>
-      </w:r>
-      <w:r>
-        <w:rPr>
-          <w:color w:val="000000" w:themeColor="text1"/>
-        </w:rPr>
-        <w:t xml:space="preserve">were loaded through </w:t>
-      </w:r>
-      <w:proofErr w:type="spellStart"/>
-      <w:r>
-        <w:rPr>
-          <w:color w:val="000000" w:themeColor="text1"/>
-        </w:rPr>
-        <w:t>dbSNFP</w:t>
-      </w:r>
-      <w:proofErr w:type="spellEnd"/>
-      <w:r>
-        <w:rPr>
-          <w:color w:val="000000" w:themeColor="text1"/>
-        </w:rPr>
-        <w:t xml:space="preserve"> and therefore only </w:t>
-      </w:r>
-      <w:proofErr w:type="spellStart"/>
-      <w:r>
-        <w:rPr>
-          <w:color w:val="000000" w:themeColor="text1"/>
-        </w:rPr>
-        <w:t>exonic</w:t>
-      </w:r>
-      <w:proofErr w:type="spellEnd"/>
-      <w:r>
-        <w:rPr>
-          <w:color w:val="000000" w:themeColor="text1"/>
-        </w:rPr>
-        <w:t xml:space="preserve"> variants were annotated</w:t>
-      </w:r>
-      <w:r>
-        <w:rPr>
-          <w:color w:val="000000" w:themeColor="text1"/>
-        </w:rPr>
-        <w:t>. W</w:t>
-      </w:r>
-      <w:r>
-        <w:rPr>
-          <w:color w:val="000000" w:themeColor="text1"/>
-        </w:rPr>
-        <w:t>hole genome</w:t>
-      </w:r>
-      <w:r>
-        <w:rPr>
-          <w:color w:val="000000" w:themeColor="text1"/>
-        </w:rPr>
-        <w:t xml:space="preserve"> scores for the following are available in ANNOVAR</w:t>
+        <w:t>for the following are available in ANNOVAR</w:t>
       </w:r>
       <w:r>
         <w:rPr>
@@ -10892,59 +10798,59 @@
         </w:rPr>
       </w:pPr>
       <w:r>
+        <w:t xml:space="preserve">ANNOVAR has a database to annotate the impact of mitochondrial mutations: </w:t>
+      </w:r>
+      <w:r>
+        <w:rPr>
+          <w:rFonts w:eastAsia="Times New Roman"/>
+        </w:rPr>
+        <w:t>mitimpact24, use in the filter option</w:t>
+      </w:r>
+    </w:p>
+    <w:p>
+      <w:pPr>
+        <w:jc w:val="both"/>
+        <w:rPr>
+          <w:rFonts w:eastAsia="Times New Roman"/>
+        </w:rPr>
+      </w:pPr>
+    </w:p>
+    <w:p>
+      <w:pPr>
+        <w:jc w:val="both"/>
+        <w:rPr>
+          <w:rFonts w:eastAsia="Times New Roman"/>
+        </w:rPr>
+      </w:pPr>
+    </w:p>
+    <w:p>
+      <w:pPr>
+        <w:jc w:val="both"/>
+        <w:rPr>
+          <w:rFonts w:eastAsia="Times New Roman"/>
+        </w:rPr>
+      </w:pPr>
+    </w:p>
+    <w:p>
+      <w:pPr>
+        <w:jc w:val="both"/>
+        <w:rPr>
+          <w:b/>
+        </w:rPr>
+      </w:pPr>
+      <w:r>
+        <w:rPr>
+          <w:b/>
+        </w:rPr>
+        <w:t>Gene intolerance to mutations scores</w:t>
+      </w:r>
+    </w:p>
+    <w:p>
+      <w:pPr>
+        <w:jc w:val="both"/>
+      </w:pPr>
+      <w:r>
         <w:lastRenderedPageBreak/>
-        <w:t xml:space="preserve">ANNOVAR has a database to annotate the impact of mitochondrial mutations: </w:t>
-      </w:r>
-      <w:r>
-        <w:rPr>
-          <w:rFonts w:eastAsia="Times New Roman"/>
-        </w:rPr>
-        <w:t>mitimpact24, use in the filter option</w:t>
-      </w:r>
-    </w:p>
-    <w:p>
-      <w:pPr>
-        <w:jc w:val="both"/>
-        <w:rPr>
-          <w:rFonts w:eastAsia="Times New Roman"/>
-        </w:rPr>
-      </w:pPr>
-    </w:p>
-    <w:p>
-      <w:pPr>
-        <w:jc w:val="both"/>
-        <w:rPr>
-          <w:rFonts w:eastAsia="Times New Roman"/>
-        </w:rPr>
-      </w:pPr>
-    </w:p>
-    <w:p>
-      <w:pPr>
-        <w:jc w:val="both"/>
-        <w:rPr>
-          <w:rFonts w:eastAsia="Times New Roman"/>
-        </w:rPr>
-      </w:pPr>
-    </w:p>
-    <w:p>
-      <w:pPr>
-        <w:jc w:val="both"/>
-        <w:rPr>
-          <w:b/>
-        </w:rPr>
-      </w:pPr>
-      <w:r>
-        <w:rPr>
-          <w:b/>
-        </w:rPr>
-        <w:t>Gene intolerance to mutations scores</w:t>
-      </w:r>
-    </w:p>
-    <w:p>
-      <w:pPr>
-        <w:jc w:val="both"/>
-      </w:pPr>
-      <w:r>
         <w:t>These scores can help evaluate whether a gene is tolerable or intolerable to damaging mutations:</w:t>
       </w:r>
     </w:p>
@@ -17313,10 +17219,6 @@
     <w:lsdException w:name="Book Title" w:uiPriority="33" w:qFormat="1"/>
     <w:lsdException w:name="Bibliography" w:semiHidden="1" w:uiPriority="37" w:unhideWhenUsed="1"/>
     <w:lsdException w:name="TOC Heading" w:semiHidden="1" w:uiPriority="39" w:unhideWhenUsed="1" w:qFormat="1"/>
-    <w:lsdException w:name="Grid Table Light" w:semiHidden="1" w:unhideWhenUsed="1"/>
-    <w:lsdException w:name="Grid Table 1 Light" w:semiHidden="1" w:unhideWhenUsed="1"/>
-    <w:lsdException w:name="Grid Table 2" w:semiHidden="1" w:unhideWhenUsed="1"/>
-    <w:lsdException w:name="Grid Table 3" w:semiHidden="1" w:unhideWhenUsed="1"/>
     <w:lsdException w:name="Grid Table 4" w:uiPriority="49"/>
     <w:lsdException w:name="Grid Table 5 Dark" w:uiPriority="50"/>
     <w:lsdException w:name="Grid Table 6 Colorful" w:uiPriority="51"/>
@@ -17470,6 +17372,7 @@
   <w:style w:type="character" w:default="1" w:styleId="DefaultParagraphFont">
     <w:name w:val="Default Paragraph Font"/>
     <w:uiPriority w:val="1"/>
+    <w:semiHidden/>
     <w:unhideWhenUsed/>
   </w:style>
   <w:style w:type="table" w:default="1" w:styleId="TableNormal">
@@ -18367,7 +18270,7 @@
 </file>
 
 <file path=customXml/itemProps1.xml><?xml version="1.0" encoding="utf-8"?>
-<ds:datastoreItem xmlns:ds="http://schemas.openxmlformats.org/officeDocument/2006/customXml" ds:itemID="{3850BEC1-72B2-5C40-B0C5-F5070CA80830}">
+<ds:datastoreItem xmlns:ds="http://schemas.openxmlformats.org/officeDocument/2006/customXml" ds:itemID="{9DF05AFD-DB7A-4643-9BCF-B0AE35BBAD24}">
   <ds:schemaRefs>
     <ds:schemaRef ds:uri="http://schemas.openxmlformats.org/officeDocument/2006/bibliography"/>
   </ds:schemaRefs>

</xml_diff>